<commit_message>
Adding new minutes and capitalising my name on others
</commit_message>
<xml_diff>
--- a/Minutes 2018-10-18.docx
+++ b/Minutes 2018-10-18.docx
@@ -148,7 +148,15 @@
         <w:pStyle w:val="BlockText"/>
       </w:pPr>
       <w:r>
-        <w:t>Will comber</w:t>
+        <w:t xml:space="preserve">Will </w:t>
+      </w:r>
+      <w:r>
+        <w:t>C</w:t>
+      </w:r>
+      <w:bookmarkStart w:id="0" w:name="_GoBack"/>
+      <w:bookmarkEnd w:id="0"/>
+      <w:r>
+        <w:t>omber</w:t>
       </w:r>
     </w:p>
     <w:p>
@@ -281,8 +289,6 @@
       <w:r>
         <w:t xml:space="preserve">for </w:t>
       </w:r>
-      <w:bookmarkStart w:id="0" w:name="_GoBack"/>
-      <w:bookmarkEnd w:id="0"/>
       <w:r>
         <w:t>the task which was given in the lecture earlier that day. Additionally, each team member now has a lead roll (or multiple smaller ones) for the team project.</w:t>
       </w:r>

</xml_diff>